<commit_message>
Update 3 - R710 Proxmox Install.docx
slight update
</commit_message>
<xml_diff>
--- a/3 - R710 Proxmox Install.docx
+++ b/3 - R710 Proxmox Install.docx
@@ -39,6 +39,8 @@
         </w:rPr>
         <w:t xml:space="preserve"> Install</w:t>
       </w:r>
+      <w:bookmarkStart w:id="0" w:name="_GoBack"/>
+      <w:bookmarkEnd w:id="0"/>
     </w:p>
     <w:p>
       <w:pPr>
@@ -396,8 +398,6 @@
         </w:rPr>
         <w:t>ppn</w:t>
       </w:r>
-      <w:bookmarkStart w:id="0" w:name="_GoBack"/>
-      <w:bookmarkEnd w:id="0"/>
       <w:r>
         <w:t>&gt;:8006</w:t>
       </w:r>

</xml_diff>